<commit_message>
Actualización del archivo Tutorial test_automation_java.docx
</commit_message>
<xml_diff>
--- a/Tutorial test_automation_java.docx
+++ b/Tutorial test_automation_java.docx
@@ -233,6 +233,9 @@
     </w:p>
     <w:p>
       <w:r>
+        <w:rPr>
+          <w:noProof/>
+        </w:rPr>
         <w:drawing>
           <wp:inline distT="0" distB="0" distL="0" distR="0" wp14:anchorId="3A93F0F1" wp14:editId="0A749DEF">
             <wp:extent cx="5612130" cy="1115060"/>
@@ -283,7 +286,6 @@
         </w:drawing>
       </w:r>
     </w:p>
-    <w:p/>
     <w:p>
       <w:pPr>
         <w:rPr>
@@ -374,12 +376,10 @@
         <w:t xml:space="preserve">git config </w:t>
       </w:r>
       <w:proofErr w:type="spellStart"/>
-      <w:proofErr w:type="gramStart"/>
       <w:r>
         <w:t>user.email</w:t>
       </w:r>
       <w:proofErr w:type="spellEnd"/>
-      <w:proofErr w:type="gramEnd"/>
       <w:r>
         <w:t xml:space="preserve"> "</w:t>
       </w:r>
@@ -457,7 +457,6 @@
         <w:t xml:space="preserve">Ir a la consola de </w:t>
       </w:r>
       <w:proofErr w:type="spellStart"/>
-      <w:proofErr w:type="gramStart"/>
       <w:r>
         <w:rPr>
           <w:lang w:val="es-AR"/>
@@ -469,14 +468,7 @@
         <w:rPr>
           <w:lang w:val="es-AR"/>
         </w:rPr>
-        <w:t>  y</w:t>
-      </w:r>
-      <w:proofErr w:type="gramEnd"/>
-      <w:r>
-        <w:rPr>
-          <w:lang w:val="es-AR"/>
-        </w:rPr>
-        <w:t xml:space="preserve"> dirigirse a la </w:t>
+        <w:t xml:space="preserve">  y dirigirse a la </w:t>
       </w:r>
       <w:proofErr w:type="spellStart"/>
       <w:r>
@@ -503,15 +495,7 @@
     </w:p>
     <w:p>
       <w:r>
-        <w:t xml:space="preserve">cd C:\Users\admin\Desktop\Cursos\Automation Testing\1. Selenium WebDriver </w:t>
-      </w:r>
-      <w:proofErr w:type="gramStart"/>
-      <w:r>
-        <w:t>With</w:t>
-      </w:r>
-      <w:proofErr w:type="gramEnd"/>
-      <w:r>
-        <w:t xml:space="preserve"> Java</w:t>
+        <w:t>cd C:\Users\admin\Desktop\Cursos\Automation Testing\1. Selenium WebDriver With Java</w:t>
       </w:r>
     </w:p>
     <w:p>
@@ -551,17 +535,12 @@
       </w:r>
     </w:p>
     <w:p>
-      <w:proofErr w:type="gramStart"/>
       <w:r>
         <w:t xml:space="preserve">origin  </w:t>
       </w:r>
       <w:proofErr w:type="spellStart"/>
       <w:r>
-        <w:t>git@github.com</w:t>
-      </w:r>
-      <w:proofErr w:type="gramEnd"/>
-      <w:r>
-        <w:t>:taimeramos</w:t>
+        <w:t>git@github.com:taimeramos</w:t>
       </w:r>
       <w:proofErr w:type="spellEnd"/>
       <w:r>
@@ -577,17 +556,12 @@
       </w:r>
     </w:p>
     <w:p>
-      <w:proofErr w:type="gramStart"/>
       <w:r>
         <w:t xml:space="preserve">origin  </w:t>
       </w:r>
       <w:proofErr w:type="spellStart"/>
       <w:r>
-        <w:t>git@github.com</w:t>
-      </w:r>
-      <w:proofErr w:type="gramEnd"/>
-      <w:r>
-        <w:t>:taimeramos</w:t>
+        <w:t>git@github.com:taimeramos</w:t>
       </w:r>
       <w:proofErr w:type="spellEnd"/>
       <w:r>
@@ -605,102 +579,57 @@
     <w:p>
       <w:pPr>
         <w:rPr>
+          <w:bCs/>
+          <w:lang w:val="es-AR"/>
+        </w:rPr>
+      </w:pPr>
+      <w:r>
+        <w:rPr>
           <w:b/>
-        </w:rPr>
-      </w:pPr>
-    </w:p>
-    <w:p>
-      <w:pPr>
-        <w:rPr>
-          <w:b/>
-        </w:rPr>
-      </w:pPr>
-    </w:p>
-    <w:p>
-      <w:pPr>
-        <w:rPr>
-          <w:b/>
-          <w:lang w:val="es-ES"/>
-        </w:rPr>
-      </w:pPr>
-      <w:r>
-        <w:rPr>
-          <w:b/>
-          <w:lang w:val="es-ES"/>
-        </w:rPr>
-        <w:t>Step I</w:t>
-      </w:r>
-    </w:p>
-    <w:p>
-      <w:pPr>
-        <w:pStyle w:val="Prrafodelista"/>
-        <w:numPr>
-          <w:ilvl w:val="0"/>
-          <w:numId w:val="1"/>
-        </w:numPr>
-        <w:rPr>
-          <w:lang w:val="es-ES"/>
-        </w:rPr>
-      </w:pPr>
-      <w:r>
-        <w:rPr>
-          <w:lang w:val="es-ES"/>
+          <w:lang w:val="es-AR"/>
+        </w:rPr>
+        <w:t xml:space="preserve">5. </w:t>
+      </w:r>
+      <w:r>
+        <w:rPr>
+          <w:bCs/>
+          <w:lang w:val="es-AR"/>
+        </w:rPr>
+        <w:t xml:space="preserve">Si hacemos cualquier cambio en la carpeta local verificar status </w:t>
+      </w:r>
+    </w:p>
+    <w:p>
+      <w:pPr>
+        <w:rPr>
+          <w:bCs/>
+          <w:lang w:val="es-AR"/>
+        </w:rPr>
+      </w:pPr>
+      <w:r>
+        <w:rPr>
+          <w:bCs/>
+          <w:lang w:val="es-AR"/>
+        </w:rPr>
+        <w:t>Git status</w:t>
+      </w:r>
+    </w:p>
+    <w:p>
+      <w:pPr>
+        <w:rPr>
+          <w:bCs/>
+          <w:lang w:val="es-AR"/>
+        </w:rPr>
+      </w:pPr>
+      <w:r>
+        <w:rPr>
+          <w:noProof/>
         </w:rPr>
         <w:lastRenderedPageBreak/>
-        <w:t>Instalar JDK Java kit para desarrollar app en Java (JRE, Compiladores)</w:t>
-      </w:r>
-    </w:p>
-    <w:p>
-      <w:pPr>
-        <w:pStyle w:val="Prrafodelista"/>
-        <w:rPr>
-          <w:lang w:val="es-ES"/>
-        </w:rPr>
-      </w:pPr>
-      <w:hyperlink r:id="rId11" w:anchor="java21" w:history="1">
-        <w:r>
-          <w:rPr>
-            <w:rStyle w:val="Hipervnculo"/>
-            <w:lang w:val="es-ES"/>
-          </w:rPr>
-          <w:t>https://www.oracle.com/ar/java/technologies/downloads/#java21</w:t>
-        </w:r>
-      </w:hyperlink>
-    </w:p>
-    <w:p>
-      <w:pPr>
-        <w:pStyle w:val="Prrafodelista"/>
-        <w:numPr>
-          <w:ilvl w:val="0"/>
-          <w:numId w:val="1"/>
-        </w:numPr>
-        <w:rPr>
-          <w:lang w:val="es-ES"/>
-        </w:rPr>
-      </w:pPr>
-      <w:r>
-        <w:rPr>
-          <w:lang w:val="es-ES"/>
-        </w:rPr>
-        <w:t>Validar que quedaron bien instalada</w:t>
-      </w:r>
-    </w:p>
-    <w:p>
-      <w:pPr>
-        <w:pStyle w:val="Prrafodelista"/>
-        <w:rPr>
-          <w:lang w:val="es-ES"/>
-        </w:rPr>
-      </w:pPr>
-      <w:r>
-        <w:rPr>
-          <w:noProof/>
-        </w:rPr>
         <w:drawing>
-          <wp:inline distT="0" distB="0" distL="0" distR="0" wp14:anchorId="7436AE4E" wp14:editId="70C9E1AA">
-            <wp:extent cx="3724275" cy="1171575"/>
-            <wp:effectExtent l="0" t="0" r="9525" b="9525"/>
-            <wp:docPr id="1" name="Imagen 1"/>
+          <wp:inline distT="0" distB="0" distL="0" distR="0" wp14:anchorId="036CF149" wp14:editId="4048AA71">
+            <wp:extent cx="5612130" cy="725805"/>
+            <wp:effectExtent l="0" t="0" r="7620" b="0"/>
+            <wp:docPr id="1356540761" name="Imagen 1"/>
             <wp:cNvGraphicFramePr>
               <a:graphicFrameLocks xmlns:a="http://schemas.openxmlformats.org/drawingml/2006/main" noChangeAspect="1"/>
             </wp:cNvGraphicFramePr>
@@ -708,7 +637,86 @@
               <a:graphicData uri="http://schemas.openxmlformats.org/drawingml/2006/picture">
                 <pic:pic xmlns:pic="http://schemas.openxmlformats.org/drawingml/2006/picture">
                   <pic:nvPicPr>
-                    <pic:cNvPr id="1" name=""/>
+                    <pic:cNvPr id="1356540761" name=""/>
+                    <pic:cNvPicPr/>
+                  </pic:nvPicPr>
+                  <pic:blipFill>
+                    <a:blip r:embed="rId11"/>
+                    <a:stretch>
+                      <a:fillRect/>
+                    </a:stretch>
+                  </pic:blipFill>
+                  <pic:spPr>
+                    <a:xfrm>
+                      <a:off x="0" y="0"/>
+                      <a:ext cx="5612130" cy="725805"/>
+                    </a:xfrm>
+                    <a:prstGeom prst="rect">
+                      <a:avLst/>
+                    </a:prstGeom>
+                  </pic:spPr>
+                </pic:pic>
+              </a:graphicData>
+            </a:graphic>
+          </wp:inline>
+        </w:drawing>
+      </w:r>
+    </w:p>
+    <w:p>
+      <w:pPr>
+        <w:rPr>
+          <w:b/>
+          <w:lang w:val="es-AR"/>
+        </w:rPr>
+      </w:pPr>
+      <w:r>
+        <w:rPr>
+          <w:b/>
+          <w:lang w:val="es-AR"/>
+        </w:rPr>
+        <w:t xml:space="preserve">Git </w:t>
+      </w:r>
+      <w:proofErr w:type="spellStart"/>
+      <w:r>
+        <w:rPr>
+          <w:b/>
+          <w:lang w:val="es-AR"/>
+        </w:rPr>
+        <w:t>add</w:t>
+      </w:r>
+      <w:proofErr w:type="spellEnd"/>
+      <w:r>
+        <w:rPr>
+          <w:b/>
+          <w:lang w:val="es-AR"/>
+        </w:rPr>
+        <w:t xml:space="preserve"> file.docx</w:t>
+      </w:r>
+    </w:p>
+    <w:p>
+      <w:pPr>
+        <w:rPr>
+          <w:b/>
+          <w:lang w:val="es-AR"/>
+        </w:rPr>
+      </w:pPr>
+      <w:r>
+        <w:rPr>
+          <w:noProof/>
+        </w:rPr>
+        <w:drawing>
+          <wp:inline distT="0" distB="0" distL="0" distR="0" wp14:anchorId="58ACA2FD" wp14:editId="4E8B139F">
+            <wp:extent cx="5612130" cy="666115"/>
+            <wp:effectExtent l="0" t="0" r="7620" b="635"/>
+            <wp:docPr id="1216760615" name="Imagen 1"/>
+            <wp:cNvGraphicFramePr>
+              <a:graphicFrameLocks xmlns:a="http://schemas.openxmlformats.org/drawingml/2006/main" noChangeAspect="1"/>
+            </wp:cNvGraphicFramePr>
+            <a:graphic xmlns:a="http://schemas.openxmlformats.org/drawingml/2006/main">
+              <a:graphicData uri="http://schemas.openxmlformats.org/drawingml/2006/picture">
+                <pic:pic xmlns:pic="http://schemas.openxmlformats.org/drawingml/2006/picture">
+                  <pic:nvPicPr>
+                    <pic:cNvPr id="1216760615" name=""/>
                     <pic:cNvPicPr/>
                   </pic:nvPicPr>
                   <pic:blipFill>
@@ -720,7 +728,7 @@
                   <pic:spPr>
                     <a:xfrm>
                       <a:off x="0" y="0"/>
-                      <a:ext cx="3724275" cy="1171575"/>
+                      <a:ext cx="5612130" cy="666115"/>
                     </a:xfrm>
                     <a:prstGeom prst="rect">
                       <a:avLst/>
@@ -735,6 +743,126 @@
     </w:p>
     <w:p>
       <w:pPr>
+        <w:rPr>
+          <w:b/>
+          <w:lang w:val="es-AR"/>
+        </w:rPr>
+      </w:pPr>
+      <w:r>
+        <w:rPr>
+          <w:b/>
+          <w:lang w:val="es-AR"/>
+        </w:rPr>
+        <w:t>Se muestre en verde para confirmar la subida</w:t>
+      </w:r>
+    </w:p>
+    <w:p>
+      <w:pPr>
+        <w:rPr>
+          <w:b/>
+          <w:lang w:val="es-AR"/>
+        </w:rPr>
+      </w:pPr>
+      <w:r>
+        <w:rPr>
+          <w:b/>
+          <w:lang w:val="es-AR"/>
+        </w:rPr>
+        <w:t xml:space="preserve">Git </w:t>
+      </w:r>
+      <w:proofErr w:type="spellStart"/>
+      <w:r>
+        <w:rPr>
+          <w:b/>
+          <w:lang w:val="es-AR"/>
+        </w:rPr>
+        <w:t>commit</w:t>
+      </w:r>
+      <w:proofErr w:type="spellEnd"/>
+      <w:r>
+        <w:rPr>
+          <w:b/>
+          <w:lang w:val="es-AR"/>
+        </w:rPr>
+        <w:t xml:space="preserve"> -m “comentario con lo que se acaba de subir”</w:t>
+      </w:r>
+    </w:p>
+    <w:p>
+      <w:pPr>
+        <w:rPr>
+          <w:b/>
+          <w:lang w:val="es-AR"/>
+        </w:rPr>
+      </w:pPr>
+      <w:r>
+        <w:rPr>
+          <w:b/>
+          <w:lang w:val="es-AR"/>
+        </w:rPr>
+        <w:t xml:space="preserve">Git </w:t>
+      </w:r>
+      <w:proofErr w:type="spellStart"/>
+      <w:r>
+        <w:rPr>
+          <w:b/>
+          <w:lang w:val="es-AR"/>
+        </w:rPr>
+        <w:t>push</w:t>
+      </w:r>
+      <w:proofErr w:type="spellEnd"/>
+    </w:p>
+    <w:p>
+      <w:pPr>
+        <w:rPr>
+          <w:b/>
+          <w:lang w:val="es-AR"/>
+        </w:rPr>
+      </w:pPr>
+    </w:p>
+    <w:p>
+      <w:pPr>
+        <w:rPr>
+          <w:b/>
+          <w:lang w:val="es-AR"/>
+        </w:rPr>
+      </w:pPr>
+    </w:p>
+    <w:p>
+      <w:pPr>
+        <w:rPr>
+          <w:b/>
+          <w:lang w:val="es-AR"/>
+        </w:rPr>
+      </w:pPr>
+    </w:p>
+    <w:p>
+      <w:pPr>
+        <w:rPr>
+          <w:b/>
+        </w:rPr>
+      </w:pPr>
+      <w:r>
+        <w:rPr>
+          <w:b/>
+        </w:rPr>
+        <w:t>INTELIIJ</w:t>
+      </w:r>
+    </w:p>
+    <w:p>
+      <w:pPr>
+        <w:rPr>
+          <w:b/>
+        </w:rPr>
+      </w:pPr>
+      <w:r>
+        <w:rPr>
+          <w:b/>
+        </w:rPr>
+        <w:t>Step I</w:t>
+      </w:r>
+    </w:p>
+    <w:p>
+      <w:pPr>
         <w:pStyle w:val="Prrafodelista"/>
         <w:numPr>
           <w:ilvl w:val="0"/>
@@ -748,7 +876,7 @@
         <w:rPr>
           <w:lang w:val="es-ES"/>
         </w:rPr>
-        <w:t>Variables de ambiente</w:t>
+        <w:t>Instalar JDK Java kit para desarrollar app en Java (JRE, Compiladores)</w:t>
       </w:r>
     </w:p>
     <w:p>
@@ -758,99 +886,50 @@
           <w:lang w:val="es-ES"/>
         </w:rPr>
       </w:pPr>
+      <w:hyperlink r:id="rId13" w:anchor="java21" w:history="1">
+        <w:r>
+          <w:rPr>
+            <w:rStyle w:val="Hipervnculo"/>
+            <w:lang w:val="es-ES"/>
+          </w:rPr>
+          <w:t>https://www.oracle.com/ar/java/technologies/downloads/#java21</w:t>
+        </w:r>
+      </w:hyperlink>
+    </w:p>
+    <w:p>
+      <w:pPr>
+        <w:pStyle w:val="Prrafodelista"/>
+        <w:numPr>
+          <w:ilvl w:val="0"/>
+          <w:numId w:val="1"/>
+        </w:numPr>
+        <w:rPr>
+          <w:lang w:val="es-ES"/>
+        </w:rPr>
+      </w:pPr>
+      <w:r>
+        <w:rPr>
+          <w:lang w:val="es-ES"/>
+        </w:rPr>
+        <w:t>Validar que quedaron bien instalada</w:t>
+      </w:r>
+    </w:p>
+    <w:p>
+      <w:pPr>
+        <w:pStyle w:val="Prrafodelista"/>
+        <w:rPr>
+          <w:lang w:val="es-ES"/>
+        </w:rPr>
+      </w:pPr>
       <w:r>
         <w:rPr>
           <w:noProof/>
         </w:rPr>
         <w:drawing>
-          <wp:inline distT="0" distB="0" distL="0" distR="0" wp14:anchorId="0BE3365D" wp14:editId="26A94E27">
-            <wp:extent cx="4417951" cy="2978793"/>
-            <wp:effectExtent l="0" t="0" r="1905" b="0"/>
-            <wp:docPr id="4" name="Imagen 4"/>
-            <wp:cNvGraphicFramePr>
-              <a:graphicFrameLocks xmlns:a="http://schemas.openxmlformats.org/drawingml/2006/main" noChangeAspect="1"/>
-            </wp:cNvGraphicFramePr>
-            <a:graphic xmlns:a="http://schemas.openxmlformats.org/drawingml/2006/main">
-              <a:graphicData uri="http://schemas.openxmlformats.org/drawingml/2006/picture">
-                <pic:pic xmlns:pic="http://schemas.openxmlformats.org/drawingml/2006/picture">
-                  <pic:nvPicPr>
-                    <pic:cNvPr id="1" name=""/>
-                    <pic:cNvPicPr/>
-                  </pic:nvPicPr>
-                  <pic:blipFill>
-                    <a:blip r:embed="rId13"/>
-                    <a:stretch>
-                      <a:fillRect/>
-                    </a:stretch>
-                  </pic:blipFill>
-                  <pic:spPr>
-                    <a:xfrm>
-                      <a:off x="0" y="0"/>
-                      <a:ext cx="4426762" cy="2984733"/>
-                    </a:xfrm>
-                    <a:prstGeom prst="rect">
-                      <a:avLst/>
-                    </a:prstGeom>
-                  </pic:spPr>
-                </pic:pic>
-              </a:graphicData>
-            </a:graphic>
-          </wp:inline>
-        </w:drawing>
-      </w:r>
-    </w:p>
-    <w:p>
-      <w:pPr>
-        <w:pStyle w:val="Prrafodelista"/>
-        <w:rPr>
-          <w:lang w:val="es-ES"/>
-        </w:rPr>
-      </w:pPr>
-    </w:p>
-    <w:p>
-      <w:pPr>
-        <w:pStyle w:val="Prrafodelista"/>
-        <w:rPr>
-          <w:lang w:val="es-ES"/>
-        </w:rPr>
-      </w:pPr>
-      <w:r>
-        <w:rPr>
-          <w:lang w:val="es-ES"/>
-        </w:rPr>
-        <w:t>Crear 2 Variables</w:t>
-      </w:r>
-      <w:r>
-        <w:rPr>
-          <w:lang w:val="es-ES"/>
-        </w:rPr>
-        <w:t xml:space="preserve"> y agregarlas al </w:t>
-      </w:r>
-      <w:proofErr w:type="spellStart"/>
-      <w:r>
-        <w:rPr>
-          <w:lang w:val="es-ES"/>
-        </w:rPr>
-        <w:t>Path</w:t>
-      </w:r>
-      <w:proofErr w:type="spellEnd"/>
-    </w:p>
-    <w:p>
-      <w:pPr>
-        <w:pStyle w:val="Prrafodelista"/>
-        <w:rPr>
-          <w:lang w:val="es-ES"/>
-        </w:rPr>
-      </w:pPr>
-      <w:r>
-        <w:rPr>
-          <w:noProof/>
-        </w:rPr>
-        <w:drawing>
-          <wp:inline distT="0" distB="0" distL="0" distR="0" wp14:anchorId="4827E2C4" wp14:editId="3D3366AD">
-            <wp:extent cx="2450325" cy="2306471"/>
-            <wp:effectExtent l="0" t="0" r="7620" b="0"/>
-            <wp:docPr id="5" name="Imagen 5"/>
+          <wp:inline distT="0" distB="0" distL="0" distR="0" wp14:anchorId="7436AE4E" wp14:editId="70C9E1AA">
+            <wp:extent cx="3724275" cy="1171575"/>
+            <wp:effectExtent l="0" t="0" r="9525" b="9525"/>
+            <wp:docPr id="1" name="Imagen 1"/>
             <wp:cNvGraphicFramePr>
               <a:graphicFrameLocks xmlns:a="http://schemas.openxmlformats.org/drawingml/2006/main" noChangeAspect="1"/>
             </wp:cNvGraphicFramePr>
@@ -870,7 +949,7 @@
                   <pic:spPr>
                     <a:xfrm>
                       <a:off x="0" y="0"/>
-                      <a:ext cx="2459873" cy="2315458"/>
+                      <a:ext cx="3724275" cy="1171575"/>
                     </a:xfrm>
                     <a:prstGeom prst="rect">
                       <a:avLst/>
@@ -886,51 +965,9 @@
     <w:p>
       <w:pPr>
         <w:pStyle w:val="Prrafodelista"/>
-        <w:rPr>
-          <w:lang w:val="es-ES"/>
-        </w:rPr>
-      </w:pPr>
-      <w:r>
-        <w:rPr>
-          <w:lang w:val="es-ES"/>
-        </w:rPr>
-        <w:t>-----------------------------</w:t>
-      </w:r>
-    </w:p>
-    <w:p>
-      <w:pPr>
-        <w:pStyle w:val="Prrafodelista"/>
-        <w:rPr>
-          <w:lang w:val="es-ES"/>
-        </w:rPr>
-      </w:pPr>
-      <w:r>
-        <w:rPr>
-          <w:lang w:val="es-ES"/>
-        </w:rPr>
-        <w:t>Otra forma</w:t>
-      </w:r>
-    </w:p>
-    <w:p>
-      <w:pPr>
-        <w:ind w:firstLine="360"/>
-        <w:rPr>
-          <w:lang w:val="es-ES"/>
-        </w:rPr>
-      </w:pPr>
-      <w:r>
-        <w:rPr>
-          <w:lang w:val="es-ES"/>
-        </w:rPr>
-        <w:t>Abrir CMD y ejecutar estos comandos</w:t>
-      </w:r>
-    </w:p>
-    <w:p>
-      <w:pPr>
-        <w:pStyle w:val="Prrafodelista"/>
         <w:numPr>
           <w:ilvl w:val="0"/>
-          <w:numId w:val="2"/>
+          <w:numId w:val="1"/>
         </w:numPr>
         <w:rPr>
           <w:lang w:val="es-ES"/>
@@ -940,40 +977,26 @@
         <w:rPr>
           <w:lang w:val="es-ES"/>
         </w:rPr>
+        <w:t>Variables de ambiente</w:t>
+      </w:r>
+    </w:p>
+    <w:p>
+      <w:pPr>
+        <w:pStyle w:val="Prrafodelista"/>
+        <w:rPr>
+          <w:lang w:val="es-ES"/>
+        </w:rPr>
+      </w:pPr>
+      <w:r>
+        <w:rPr>
+          <w:noProof/>
+        </w:rPr>
         <w:lastRenderedPageBreak/>
-        <w:t>echo %JAVA_HOME%</w:t>
-      </w:r>
-    </w:p>
-    <w:p>
-      <w:pPr>
-        <w:pStyle w:val="Prrafodelista"/>
-        <w:numPr>
-          <w:ilvl w:val="0"/>
-          <w:numId w:val="2"/>
-        </w:numPr>
-      </w:pPr>
-      <w:proofErr w:type="spellStart"/>
-      <w:r>
-        <w:t>setx</w:t>
-      </w:r>
-      <w:proofErr w:type="spellEnd"/>
-      <w:r>
-        <w:t xml:space="preserve"> JAVA_HOME "C:\Program Files\Java\jdk-21"</w:t>
-      </w:r>
-    </w:p>
-    <w:p>
-      <w:pPr>
-        <w:jc w:val="center"/>
-      </w:pPr>
-      <w:r>
-        <w:rPr>
-          <w:noProof/>
-        </w:rPr>
         <w:drawing>
-          <wp:inline distT="0" distB="0" distL="0" distR="0" wp14:anchorId="77F6BCC8" wp14:editId="4FB53EDD">
-            <wp:extent cx="4743450" cy="695325"/>
-            <wp:effectExtent l="0" t="0" r="0" b="9525"/>
-            <wp:docPr id="2" name="Imagen 2"/>
+          <wp:inline distT="0" distB="0" distL="0" distR="0" wp14:anchorId="0BE3365D" wp14:editId="26A94E27">
+            <wp:extent cx="4417951" cy="2978793"/>
+            <wp:effectExtent l="0" t="0" r="1905" b="0"/>
+            <wp:docPr id="4" name="Imagen 4"/>
             <wp:cNvGraphicFramePr>
               <a:graphicFrameLocks xmlns:a="http://schemas.openxmlformats.org/drawingml/2006/main" noChangeAspect="1"/>
             </wp:cNvGraphicFramePr>
@@ -993,7 +1016,7 @@
                   <pic:spPr>
                     <a:xfrm>
                       <a:off x="0" y="0"/>
-                      <a:ext cx="4743450" cy="695325"/>
+                      <a:ext cx="4426762" cy="2984733"/>
                     </a:xfrm>
                     <a:prstGeom prst="rect">
                       <a:avLst/>
@@ -1008,52 +1031,56 @@
     </w:p>
     <w:p>
       <w:pPr>
-        <w:rPr>
-          <w:lang w:val="es-AR"/>
-        </w:rPr>
-      </w:pPr>
-      <w:r>
-        <w:rPr>
-          <w:lang w:val="es-AR"/>
-        </w:rPr>
-        <w:t xml:space="preserve">Verificar </w:t>
-      </w:r>
-      <w:proofErr w:type="spellStart"/>
-      <w:r>
-        <w:rPr>
-          <w:lang w:val="es-AR"/>
-        </w:rPr>
-        <w:t>versions</w:t>
-      </w:r>
-      <w:proofErr w:type="spellEnd"/>
-      <w:r>
-        <w:rPr>
-          <w:lang w:val="es-AR"/>
-        </w:rPr>
-        <w:t xml:space="preserve"> de java y </w:t>
-      </w:r>
-      <w:proofErr w:type="spellStart"/>
-      <w:r>
-        <w:rPr>
-          <w:lang w:val="es-AR"/>
-        </w:rPr>
-        <w:t>maven</w:t>
-      </w:r>
-      <w:proofErr w:type="spellEnd"/>
-    </w:p>
-    <w:p>
-      <w:pPr>
-        <w:jc w:val="right"/>
+        <w:pStyle w:val="Prrafodelista"/>
+        <w:rPr>
+          <w:lang w:val="es-ES"/>
+        </w:rPr>
+      </w:pPr>
+    </w:p>
+    <w:p>
+      <w:pPr>
+        <w:pStyle w:val="Prrafodelista"/>
+        <w:rPr>
+          <w:lang w:val="es-ES"/>
+        </w:rPr>
+      </w:pPr>
+      <w:r>
+        <w:rPr>
+          <w:lang w:val="es-ES"/>
+        </w:rPr>
+        <w:t>Crear 2 Variables</w:t>
+      </w:r>
+      <w:r>
+        <w:rPr>
+          <w:lang w:val="es-ES"/>
+        </w:rPr>
+        <w:t xml:space="preserve"> y agregarlas al </w:t>
+      </w:r>
+      <w:proofErr w:type="spellStart"/>
+      <w:r>
+        <w:rPr>
+          <w:lang w:val="es-ES"/>
+        </w:rPr>
+        <w:t>Path</w:t>
+      </w:r>
+      <w:proofErr w:type="spellEnd"/>
+    </w:p>
+    <w:p>
+      <w:pPr>
+        <w:pStyle w:val="Prrafodelista"/>
+        <w:rPr>
+          <w:lang w:val="es-ES"/>
+        </w:rPr>
       </w:pPr>
       <w:r>
         <w:rPr>
           <w:noProof/>
         </w:rPr>
         <w:drawing>
-          <wp:inline distT="0" distB="0" distL="0" distR="0" wp14:anchorId="77398803" wp14:editId="7523D239">
-            <wp:extent cx="5612130" cy="1435735"/>
+          <wp:inline distT="0" distB="0" distL="0" distR="0" wp14:anchorId="4827E2C4" wp14:editId="3D3366AD">
+            <wp:extent cx="2450325" cy="2306471"/>
             <wp:effectExtent l="0" t="0" r="7620" b="0"/>
-            <wp:docPr id="3" name="Imagen 3"/>
+            <wp:docPr id="5" name="Imagen 5"/>
             <wp:cNvGraphicFramePr>
               <a:graphicFrameLocks xmlns:a="http://schemas.openxmlformats.org/drawingml/2006/main" noChangeAspect="1"/>
             </wp:cNvGraphicFramePr>
@@ -1073,6 +1100,209 @@
                   <pic:spPr>
                     <a:xfrm>
                       <a:off x="0" y="0"/>
+                      <a:ext cx="2459873" cy="2315458"/>
+                    </a:xfrm>
+                    <a:prstGeom prst="rect">
+                      <a:avLst/>
+                    </a:prstGeom>
+                  </pic:spPr>
+                </pic:pic>
+              </a:graphicData>
+            </a:graphic>
+          </wp:inline>
+        </w:drawing>
+      </w:r>
+    </w:p>
+    <w:p>
+      <w:pPr>
+        <w:pStyle w:val="Prrafodelista"/>
+        <w:rPr>
+          <w:lang w:val="es-ES"/>
+        </w:rPr>
+      </w:pPr>
+      <w:r>
+        <w:rPr>
+          <w:lang w:val="es-ES"/>
+        </w:rPr>
+        <w:t>-----------------------------</w:t>
+      </w:r>
+    </w:p>
+    <w:p>
+      <w:pPr>
+        <w:pStyle w:val="Prrafodelista"/>
+        <w:rPr>
+          <w:lang w:val="es-ES"/>
+        </w:rPr>
+      </w:pPr>
+      <w:r>
+        <w:rPr>
+          <w:lang w:val="es-ES"/>
+        </w:rPr>
+        <w:t>Otra forma</w:t>
+      </w:r>
+    </w:p>
+    <w:p>
+      <w:pPr>
+        <w:ind w:firstLine="360"/>
+        <w:rPr>
+          <w:lang w:val="es-ES"/>
+        </w:rPr>
+      </w:pPr>
+      <w:r>
+        <w:rPr>
+          <w:lang w:val="es-ES"/>
+        </w:rPr>
+        <w:t>Abrir CMD y ejecutar estos comandos</w:t>
+      </w:r>
+    </w:p>
+    <w:p>
+      <w:pPr>
+        <w:pStyle w:val="Prrafodelista"/>
+        <w:numPr>
+          <w:ilvl w:val="0"/>
+          <w:numId w:val="2"/>
+        </w:numPr>
+        <w:rPr>
+          <w:lang w:val="es-ES"/>
+        </w:rPr>
+      </w:pPr>
+      <w:r>
+        <w:rPr>
+          <w:lang w:val="es-ES"/>
+        </w:rPr>
+        <w:t>echo %JAVA_HOME%</w:t>
+      </w:r>
+    </w:p>
+    <w:p>
+      <w:pPr>
+        <w:pStyle w:val="Prrafodelista"/>
+        <w:numPr>
+          <w:ilvl w:val="0"/>
+          <w:numId w:val="2"/>
+        </w:numPr>
+      </w:pPr>
+      <w:proofErr w:type="spellStart"/>
+      <w:r>
+        <w:t>setx</w:t>
+      </w:r>
+      <w:proofErr w:type="spellEnd"/>
+      <w:r>
+        <w:t xml:space="preserve"> JAVA_HOME "C:\Program Files\Java\jdk-21"</w:t>
+      </w:r>
+    </w:p>
+    <w:p>
+      <w:pPr>
+        <w:jc w:val="center"/>
+      </w:pPr>
+      <w:r>
+        <w:rPr>
+          <w:noProof/>
+        </w:rPr>
+        <w:drawing>
+          <wp:inline distT="0" distB="0" distL="0" distR="0" wp14:anchorId="77F6BCC8" wp14:editId="4FB53EDD">
+            <wp:extent cx="4743450" cy="695325"/>
+            <wp:effectExtent l="0" t="0" r="0" b="9525"/>
+            <wp:docPr id="2" name="Imagen 2"/>
+            <wp:cNvGraphicFramePr>
+              <a:graphicFrameLocks xmlns:a="http://schemas.openxmlformats.org/drawingml/2006/main" noChangeAspect="1"/>
+            </wp:cNvGraphicFramePr>
+            <a:graphic xmlns:a="http://schemas.openxmlformats.org/drawingml/2006/main">
+              <a:graphicData uri="http://schemas.openxmlformats.org/drawingml/2006/picture">
+                <pic:pic xmlns:pic="http://schemas.openxmlformats.org/drawingml/2006/picture">
+                  <pic:nvPicPr>
+                    <pic:cNvPr id="1" name=""/>
+                    <pic:cNvPicPr/>
+                  </pic:nvPicPr>
+                  <pic:blipFill>
+                    <a:blip r:embed="rId17"/>
+                    <a:stretch>
+                      <a:fillRect/>
+                    </a:stretch>
+                  </pic:blipFill>
+                  <pic:spPr>
+                    <a:xfrm>
+                      <a:off x="0" y="0"/>
+                      <a:ext cx="4743450" cy="695325"/>
+                    </a:xfrm>
+                    <a:prstGeom prst="rect">
+                      <a:avLst/>
+                    </a:prstGeom>
+                  </pic:spPr>
+                </pic:pic>
+              </a:graphicData>
+            </a:graphic>
+          </wp:inline>
+        </w:drawing>
+      </w:r>
+    </w:p>
+    <w:p>
+      <w:pPr>
+        <w:rPr>
+          <w:lang w:val="es-AR"/>
+        </w:rPr>
+      </w:pPr>
+      <w:r>
+        <w:rPr>
+          <w:lang w:val="es-AR"/>
+        </w:rPr>
+        <w:t xml:space="preserve">Verificar </w:t>
+      </w:r>
+      <w:proofErr w:type="spellStart"/>
+      <w:r>
+        <w:rPr>
+          <w:lang w:val="es-AR"/>
+        </w:rPr>
+        <w:t>versions</w:t>
+      </w:r>
+      <w:proofErr w:type="spellEnd"/>
+      <w:r>
+        <w:rPr>
+          <w:lang w:val="es-AR"/>
+        </w:rPr>
+        <w:t xml:space="preserve"> de java y </w:t>
+      </w:r>
+      <w:proofErr w:type="spellStart"/>
+      <w:r>
+        <w:rPr>
+          <w:lang w:val="es-AR"/>
+        </w:rPr>
+        <w:t>maven</w:t>
+      </w:r>
+      <w:proofErr w:type="spellEnd"/>
+    </w:p>
+    <w:p>
+      <w:pPr>
+        <w:jc w:val="right"/>
+      </w:pPr>
+      <w:r>
+        <w:rPr>
+          <w:noProof/>
+        </w:rPr>
+        <w:lastRenderedPageBreak/>
+        <w:drawing>
+          <wp:inline distT="0" distB="0" distL="0" distR="0" wp14:anchorId="77398803" wp14:editId="7523D239">
+            <wp:extent cx="5612130" cy="1435735"/>
+            <wp:effectExtent l="0" t="0" r="7620" b="0"/>
+            <wp:docPr id="3" name="Imagen 3"/>
+            <wp:cNvGraphicFramePr>
+              <a:graphicFrameLocks xmlns:a="http://schemas.openxmlformats.org/drawingml/2006/main" noChangeAspect="1"/>
+            </wp:cNvGraphicFramePr>
+            <a:graphic xmlns:a="http://schemas.openxmlformats.org/drawingml/2006/main">
+              <a:graphicData uri="http://schemas.openxmlformats.org/drawingml/2006/picture">
+                <pic:pic xmlns:pic="http://schemas.openxmlformats.org/drawingml/2006/picture">
+                  <pic:nvPicPr>
+                    <pic:cNvPr id="1" name=""/>
+                    <pic:cNvPicPr/>
+                  </pic:nvPicPr>
+                  <pic:blipFill>
+                    <a:blip r:embed="rId18"/>
+                    <a:stretch>
+                      <a:fillRect/>
+                    </a:stretch>
+                  </pic:blipFill>
+                  <pic:spPr>
+                    <a:xfrm>
+                      <a:off x="0" y="0"/>
                       <a:ext cx="5612130" cy="1435735"/>
                     </a:xfrm>
                     <a:prstGeom prst="rect">
@@ -1096,52 +1326,44 @@
         <w:rPr>
           <w:b/>
         </w:rPr>
-        <w:t xml:space="preserve">Step </w:t>
-      </w:r>
-      <w:proofErr w:type="gramStart"/>
+        <w:t>Step 2</w:t>
+      </w:r>
       <w:r>
         <w:rPr>
           <w:b/>
         </w:rPr>
-        <w:t>2</w:t>
-      </w:r>
+        <w:t xml:space="preserve">  </w:t>
+      </w:r>
+      <w:proofErr w:type="spellStart"/>
       <w:r>
         <w:rPr>
           <w:b/>
         </w:rPr>
-        <w:t xml:space="preserve">  </w:t>
-      </w:r>
-      <w:proofErr w:type="spellStart"/>
+        <w:t>Descargar</w:t>
+      </w:r>
+      <w:proofErr w:type="spellEnd"/>
       <w:r>
         <w:rPr>
           <w:b/>
         </w:rPr>
-        <w:t>Descargar</w:t>
-      </w:r>
-      <w:proofErr w:type="spellEnd"/>
-      <w:proofErr w:type="gramEnd"/>
+        <w:t xml:space="preserve"> Maven </w:t>
+      </w:r>
+      <w:proofErr w:type="spellStart"/>
       <w:r>
         <w:rPr>
           <w:b/>
         </w:rPr>
-        <w:t xml:space="preserve"> Maven </w:t>
-      </w:r>
-      <w:proofErr w:type="spellStart"/>
-      <w:r>
+        <w:t>Librerias</w:t>
+      </w:r>
+      <w:proofErr w:type="spellEnd"/>
+    </w:p>
+    <w:p>
+      <w:pPr>
         <w:rPr>
           <w:b/>
         </w:rPr>
-        <w:t>Librerias</w:t>
-      </w:r>
-      <w:proofErr w:type="spellEnd"/>
-    </w:p>
-    <w:p>
-      <w:pPr>
-        <w:rPr>
-          <w:b/>
-        </w:rPr>
-      </w:pPr>
-      <w:hyperlink r:id="rId17" w:history="1">
+      </w:pPr>
+      <w:hyperlink r:id="rId19" w:history="1">
         <w:r>
           <w:rPr>
             <w:rStyle w:val="Hipervnculo"/>
@@ -1170,7 +1392,7 @@
           <w:b/>
         </w:rPr>
       </w:pPr>
-      <w:hyperlink r:id="rId18" w:history="1">
+      <w:hyperlink r:id="rId20" w:history="1">
         <w:r>
           <w:rPr>
             <w:rStyle w:val="Hipervnculo"/>
@@ -1208,7 +1430,7 @@
       </w:r>
     </w:p>
     <w:p>
-      <w:hyperlink r:id="rId19" w:history="1">
+      <w:hyperlink r:id="rId21" w:history="1">
         <w:r>
           <w:rPr>
             <w:rStyle w:val="Hipervnculo"/>
@@ -1224,7 +1446,7 @@
           <w:b/>
         </w:rPr>
       </w:pPr>
-      <w:hyperlink r:id="rId20" w:history="1">
+      <w:hyperlink r:id="rId22" w:history="1">
         <w:r>
           <w:rPr>
             <w:rStyle w:val="Hipervnculo"/>
@@ -1428,9 +1650,20 @@
           <w:szCs w:val="20"/>
           <w:bdr w:val="single" w:sz="2" w:space="0" w:color="auto" w:frame="1"/>
         </w:rPr>
-        <w:t xml:space="preserve">        </w:t>
-      </w:r>
-      <w:proofErr w:type="gramStart"/>
+        <w:t xml:space="preserve">        &lt;</w:t>
+      </w:r>
+      <w:proofErr w:type="spellStart"/>
+      <w:r>
+        <w:rPr>
+          <w:rFonts w:ascii="var(--theme-font)" w:eastAsia="Times New Roman" w:hAnsi="var(--theme-font)" w:cs="Courier New"/>
+          <w:color w:val="E06C75"/>
+          <w:sz w:val="20"/>
+          <w:szCs w:val="20"/>
+          <w:bdr w:val="single" w:sz="2" w:space="0" w:color="auto" w:frame="1"/>
+        </w:rPr>
+        <w:t>groupId</w:t>
+      </w:r>
+      <w:proofErr w:type="spellEnd"/>
       <w:r>
         <w:rPr>
           <w:rFonts w:ascii="var(--theme-font)" w:eastAsia="Times New Roman" w:hAnsi="var(--theme-font)" w:cs="Courier New"/>
@@ -1439,20 +1672,9 @@
           <w:szCs w:val="20"/>
           <w:bdr w:val="single" w:sz="2" w:space="0" w:color="auto" w:frame="1"/>
         </w:rPr>
-        <w:t>&lt;</w:t>
-      </w:r>
-      <w:proofErr w:type="spellStart"/>
-      <w:r>
-        <w:rPr>
-          <w:rFonts w:ascii="var(--theme-font)" w:eastAsia="Times New Roman" w:hAnsi="var(--theme-font)" w:cs="Courier New"/>
-          <w:color w:val="E06C75"/>
-          <w:sz w:val="20"/>
-          <w:szCs w:val="20"/>
-          <w:bdr w:val="single" w:sz="2" w:space="0" w:color="auto" w:frame="1"/>
-        </w:rPr>
-        <w:t>groupId</w:t>
-      </w:r>
-      <w:proofErr w:type="spellEnd"/>
+        <w:t>&gt;</w:t>
+      </w:r>
+      <w:proofErr w:type="spellStart"/>
       <w:r>
         <w:rPr>
           <w:rFonts w:ascii="var(--theme-font)" w:eastAsia="Times New Roman" w:hAnsi="var(--theme-font)" w:cs="Courier New"/>
@@ -1461,21 +1683,9 @@
           <w:szCs w:val="20"/>
           <w:bdr w:val="single" w:sz="2" w:space="0" w:color="auto" w:frame="1"/>
         </w:rPr>
-        <w:t>&gt;</w:t>
-      </w:r>
-      <w:proofErr w:type="spellStart"/>
-      <w:r>
-        <w:rPr>
-          <w:rFonts w:ascii="var(--theme-font)" w:eastAsia="Times New Roman" w:hAnsi="var(--theme-font)" w:cs="Courier New"/>
-          <w:color w:val="ABB2BF"/>
-          <w:sz w:val="20"/>
-          <w:szCs w:val="20"/>
-          <w:bdr w:val="single" w:sz="2" w:space="0" w:color="auto" w:frame="1"/>
-        </w:rPr>
         <w:t>io.github.bonigarcia</w:t>
       </w:r>
       <w:proofErr w:type="spellEnd"/>
-      <w:proofErr w:type="gramEnd"/>
       <w:r>
         <w:rPr>
           <w:rFonts w:ascii="var(--theme-font)" w:eastAsia="Times New Roman" w:hAnsi="var(--theme-font)" w:cs="Courier New"/>
@@ -1957,15 +2167,7 @@
       </w:r>
       <w:proofErr w:type="spellEnd"/>
       <w:r>
-        <w:t xml:space="preserve">, </w:t>
-      </w:r>
-      <w:proofErr w:type="gramStart"/>
-      <w:r>
-        <w:t>para Chrome</w:t>
-      </w:r>
-      <w:proofErr w:type="gramEnd"/>
-      <w:r>
-        <w:t>:</w:t>
+        <w:t>, para Chrome:</w:t>
       </w:r>
     </w:p>
     <w:p>
@@ -2049,18 +2251,7 @@
           <w:szCs w:val="20"/>
           <w:bdr w:val="single" w:sz="2" w:space="0" w:color="auto" w:frame="1"/>
         </w:rPr>
-        <w:t>(</w:t>
-      </w:r>
-      <w:proofErr w:type="gramStart"/>
-      <w:r>
-        <w:rPr>
-          <w:rFonts w:ascii="var(--theme-font)" w:eastAsia="Times New Roman" w:hAnsi="var(--theme-font)" w:cs="Courier New"/>
-          <w:color w:val="ABB2BF"/>
-          <w:sz w:val="20"/>
-          <w:szCs w:val="20"/>
-          <w:bdr w:val="single" w:sz="2" w:space="0" w:color="auto" w:frame="1"/>
-        </w:rPr>
-        <w:t>).</w:t>
+        <w:t>().</w:t>
       </w:r>
       <w:r>
         <w:rPr>
@@ -2072,7 +2263,6 @@
         </w:rPr>
         <w:t>setup</w:t>
       </w:r>
-      <w:proofErr w:type="gramEnd"/>
       <w:r>
         <w:rPr>
           <w:rFonts w:ascii="var(--theme-font)" w:eastAsia="Times New Roman" w:hAnsi="var(--theme-font)" w:cs="Courier New"/>
@@ -2174,7 +2364,6 @@
         <w:t xml:space="preserve"> </w:t>
       </w:r>
       <w:proofErr w:type="spellStart"/>
-      <w:proofErr w:type="gramStart"/>
       <w:r>
         <w:rPr>
           <w:rFonts w:ascii="var(--theme-font)" w:eastAsia="Times New Roman" w:hAnsi="var(--theme-font)" w:cs="Courier New"/>
@@ -2194,18 +2383,7 @@
           <w:szCs w:val="20"/>
           <w:bdr w:val="single" w:sz="2" w:space="0" w:color="auto" w:frame="1"/>
         </w:rPr>
-        <w:t>(</w:t>
-      </w:r>
-      <w:proofErr w:type="gramEnd"/>
-      <w:r>
-        <w:rPr>
-          <w:rFonts w:ascii="var(--theme-font)" w:eastAsia="Times New Roman" w:hAnsi="var(--theme-font)" w:cs="Courier New"/>
-          <w:color w:val="ABB2BF"/>
-          <w:sz w:val="20"/>
-          <w:szCs w:val="20"/>
-          <w:bdr w:val="single" w:sz="2" w:space="0" w:color="auto" w:frame="1"/>
-        </w:rPr>
-        <w:t>);</w:t>
+        <w:t>();</w:t>
       </w:r>
     </w:p>
     <w:p>
@@ -2217,7 +2395,6 @@
     </w:p>
     <w:p>
       <w:r>
-        <w:lastRenderedPageBreak/>
         <w:t>Primer Proyecto</w:t>
       </w:r>
     </w:p>
@@ -2236,6 +2413,7 @@
         <w:rPr>
           <w:lang w:val="es-AR"/>
         </w:rPr>
+        <w:lastRenderedPageBreak/>
         <w:t xml:space="preserve"> </w:t>
       </w:r>
       <w:proofErr w:type="spellStart"/>
@@ -2272,7 +2450,7 @@
                     <pic:cNvPicPr/>
                   </pic:nvPicPr>
                   <pic:blipFill>
-                    <a:blip r:embed="rId21"/>
+                    <a:blip r:embed="rId23"/>
                     <a:stretch>
                       <a:fillRect/>
                     </a:stretch>
@@ -2319,7 +2497,7 @@
         <w:pStyle w:val="Prrafodelista"/>
         <w:ind w:left="360"/>
       </w:pPr>
-      <w:hyperlink r:id="rId22" w:history="1">
+      <w:hyperlink r:id="rId24" w:history="1">
         <w:r>
           <w:rPr>
             <w:rStyle w:val="Hipervnculo"/>
@@ -2357,7 +2535,7 @@
                     <pic:cNvPicPr/>
                   </pic:nvPicPr>
                   <pic:blipFill>
-                    <a:blip r:embed="rId23"/>
+                    <a:blip r:embed="rId25"/>
                     <a:stretch>
                       <a:fillRect/>
                     </a:stretch>
@@ -2402,13 +2580,8 @@
       <w:r>
         <w:t xml:space="preserve">Add TestNG </w:t>
       </w:r>
-      <w:proofErr w:type="gramStart"/>
-      <w:r>
-        <w:t>dependency ,</w:t>
-      </w:r>
-      <w:proofErr w:type="gramEnd"/>
-      <w:r>
-        <w:t xml:space="preserve"> </w:t>
+      <w:r>
+        <w:t xml:space="preserve">dependency , </w:t>
       </w:r>
       <w:proofErr w:type="spellStart"/>
       <w:r>
@@ -2443,7 +2616,7 @@
                     <pic:cNvPicPr/>
                   </pic:nvPicPr>
                   <pic:blipFill>
-                    <a:blip r:embed="rId24"/>
+                    <a:blip r:embed="rId26"/>
                     <a:stretch>
                       <a:fillRect/>
                     </a:stretch>
@@ -2481,7 +2654,7 @@
         <w:pStyle w:val="Prrafodelista"/>
         <w:ind w:left="360"/>
       </w:pPr>
-      <w:hyperlink r:id="rId25" w:history="1">
+      <w:hyperlink r:id="rId27" w:history="1">
         <w:r>
           <w:rPr>
             <w:rStyle w:val="Hipervnculo"/>
@@ -2495,7 +2668,7 @@
         <w:pStyle w:val="Prrafodelista"/>
         <w:ind w:left="360"/>
       </w:pPr>
-      <w:hyperlink r:id="rId26" w:history="1">
+      <w:hyperlink r:id="rId28" w:history="1">
         <w:r>
           <w:rPr>
             <w:rStyle w:val="Hipervnculo"/>
@@ -2565,7 +2738,7 @@
                     <pic:cNvPicPr/>
                   </pic:nvPicPr>
                   <pic:blipFill>
-                    <a:blip r:embed="rId27"/>
+                    <a:blip r:embed="rId29"/>
                     <a:stretch>
                       <a:fillRect/>
                     </a:stretch>
@@ -2604,21 +2777,7 @@
         <w:rPr>
           <w:lang w:val="es-AR"/>
         </w:rPr>
-        <w:t xml:space="preserve">automáticamente las </w:t>
-      </w:r>
-      <w:proofErr w:type="gramStart"/>
-      <w:r>
-        <w:rPr>
-          <w:lang w:val="es-AR"/>
-        </w:rPr>
-        <w:t>dependencias ,</w:t>
-      </w:r>
-      <w:proofErr w:type="gramEnd"/>
-      <w:r>
-        <w:rPr>
-          <w:lang w:val="es-AR"/>
-        </w:rPr>
-        <w:t xml:space="preserve"> revisar en el pom.xml que se hayan añadido y actualizado para </w:t>
+        <w:t xml:space="preserve">automáticamente las dependencias , revisar en el pom.xml que se hayan añadido y actualizado para </w:t>
       </w:r>
       <w:r>
         <w:rPr>
@@ -2670,7 +2829,7 @@
           <w:lang w:val="es-AR"/>
         </w:rPr>
       </w:pPr>
-      <w:hyperlink r:id="rId28" w:history="1">
+      <w:hyperlink r:id="rId30" w:history="1">
         <w:r>
           <w:rPr>
             <w:rStyle w:val="Hipervnculo"/>
@@ -2760,7 +2919,7 @@
                     <pic:cNvPicPr/>
                   </pic:nvPicPr>
                   <pic:blipFill>
-                    <a:blip r:embed="rId29"/>
+                    <a:blip r:embed="rId31"/>
                     <a:stretch>
                       <a:fillRect/>
                     </a:stretch>
@@ -2829,34 +2988,20 @@
       </w:r>
       <w:proofErr w:type="spellEnd"/>
       <w:r>
-        <w:t>/</w:t>
-      </w:r>
-      <w:proofErr w:type="gramStart"/>
-      <w:r>
-        <w:t>….Page</w:t>
-      </w:r>
-      <w:proofErr w:type="gramEnd"/>
+        <w:t>/….Page</w:t>
+      </w:r>
     </w:p>
     <w:p>
       <w:pPr>
         <w:pStyle w:val="Prrafodelista"/>
         <w:ind w:left="360"/>
-        <w:rPr>
-          <w:lang w:val="es-AR"/>
-        </w:rPr>
-      </w:pPr>
-      <w:proofErr w:type="spellStart"/>
-      <w:r>
-        <w:rPr>
-          <w:lang w:val="es-AR"/>
-        </w:rPr>
+      </w:pPr>
+      <w:proofErr w:type="spellStart"/>
+      <w:r>
         <w:t>src</w:t>
       </w:r>
       <w:proofErr w:type="spellEnd"/>
       <w:r>
-        <w:rPr>
-          <w:lang w:val="es-AR"/>
-        </w:rPr>
         <w:t>/java-&gt;</w:t>
       </w:r>
     </w:p>
@@ -2864,9 +3009,6 @@
       <w:pPr>
         <w:pStyle w:val="Prrafodelista"/>
         <w:ind w:left="360"/>
-        <w:rPr>
-          <w:lang w:val="es-AR"/>
-        </w:rPr>
       </w:pPr>
     </w:p>
     <w:p>
@@ -3015,7 +3157,7 @@
                     <pic:cNvPicPr/>
                   </pic:nvPicPr>
                   <pic:blipFill>
-                    <a:blip r:embed="rId30"/>
+                    <a:blip r:embed="rId32"/>
                     <a:stretch>
                       <a:fillRect/>
                     </a:stretch>
@@ -3775,6 +3917,7 @@
   <w:style w:type="character" w:default="1" w:styleId="Fuentedeprrafopredeter">
     <w:name w:val="Default Paragraph Font"/>
     <w:uiPriority w:val="1"/>
+    <w:semiHidden/>
     <w:unhideWhenUsed/>
   </w:style>
   <w:style w:type="table" w:default="1" w:styleId="Tablanormal">

</xml_diff>